<commit_message>
further lit review and intro
</commit_message>
<xml_diff>
--- a/misc/literature_review_dec21.docx
+++ b/misc/literature_review_dec21.docx
@@ -167,10 +167,7 @@
         </w:numPr>
       </w:pPr>
       <w:r>
-        <w:t>Following a chapter suspension, grades of former members rebound closer to their expected levels suggesting</w:t>
-      </w:r>
-      <w:r>
-        <w:t xml:space="preserve"> that suspensions may also improve academics.</w:t>
+        <w:t>Following a chapter suspension, grades of former members rebound closer to their expected levels suggesting that suspensions may also improve academics.</w:t>
       </w:r>
     </w:p>
     <w:p>
@@ -1122,21 +1119,7 @@
         <w:rPr>
           <w:rFonts w:ascii="Calibri" w:cs="Calibri"/>
         </w:rPr>
-        <w:t xml:space="preserve">(Marie and </w:t>
-      </w:r>
-      <w:proofErr w:type="spellStart"/>
-      <w:r>
-        <w:rPr>
-          <w:rFonts w:ascii="Calibri" w:cs="Calibri"/>
-        </w:rPr>
-        <w:t>Zölitz</w:t>
-      </w:r>
-      <w:proofErr w:type="spellEnd"/>
-      <w:r>
-        <w:rPr>
-          <w:rFonts w:ascii="Calibri" w:cs="Calibri"/>
-        </w:rPr>
-        <w:t xml:space="preserve"> 2017)</w:t>
+        <w:t>(Marie and Zölitz 2017)</w:t>
       </w:r>
       <w:r>
         <w:fldChar w:fldCharType="end"/>
@@ -1970,6 +1953,106 @@
       <w:r>
         <w:t xml:space="preserve"> not fraternity members).</w:t>
       </w:r>
+    </w:p>
+    <w:p>
+      <w:pPr>
+        <w:pStyle w:val="ListParagraph"/>
+        <w:numPr>
+          <w:ilvl w:val="0"/>
+          <w:numId w:val="2"/>
+        </w:numPr>
+      </w:pPr>
+      <w:r>
+        <w:fldChar w:fldCharType="begin"/>
+      </w:r>
+      <w:r>
+        <w:instrText xml:space="preserve"> ADDIN ZOTERO_ITEM CSL_CITATION {"citationID":"jpzxDsLr","properties":{"formattedCitation":"(\\uc0\\u8220{}MARCH MADNESS: NCAA TOURNAMENT PARTICIPATION AND COLLEGE ALCOHOL USE - White - 2019 - Contemporary Economic Policy - Wiley Online Library\\uc0\\u8221{} n.d.)","plainCitation":"(“MARCH MADNESS: NCAA TOURNAMENT PARTICIPATION AND COLLEGE ALCOHOL USE - White - 2019 - Contemporary Economic Policy - Wiley Online Library” n.d.)","noteIndex":0},"citationItems":[{"id":629,"uris":["http://zotero.org/users/local/Y2pNJapA/items/QSMPGTE4"],"uri":["http://zotero.org/users/local/Y2pNJapA/items/QSMPGTE4"],"itemData":{"id":629,"type":"webpage","title":"MARCH MADNESS: NCAA TOURNAMENT PARTICIPATION AND COLLEGE ALCOHOL USE - White - 2019 - Contemporary Economic Policy - Wiley Online Library","URL":"https://onlinelibrary.wiley.com/doi/full/10.1111/coep.12425","accessed":{"date-parts":[["2021",11,21]]}}}],"schema":"https://github.com/citation-style-language/schema/raw/master/csl-citation.json"} </w:instrText>
+      </w:r>
+      <w:r>
+        <w:fldChar w:fldCharType="separate"/>
+      </w:r>
+      <w:r>
+        <w:rPr>
+          <w:rFonts w:ascii="Calibri" w:cs="Calibri"/>
+        </w:rPr>
+        <w:t>(“MARCH MADNESS: NCAA TOURNAMENT PARTICIPATION AND COLLEGE ALCOHOL USE - White - 2019 - Contemporary Economic Policy - Wiley Online Library” n.d.)</w:t>
+      </w:r>
+      <w:r>
+        <w:fldChar w:fldCharType="end"/>
+      </w:r>
+    </w:p>
+    <w:p>
+      <w:pPr>
+        <w:pStyle w:val="ListParagraph"/>
+        <w:numPr>
+          <w:ilvl w:val="1"/>
+          <w:numId w:val="2"/>
+        </w:numPr>
+      </w:pPr>
+      <w:r>
+        <w:t>Economic</w:t>
+      </w:r>
+    </w:p>
+    <w:p>
+      <w:pPr>
+        <w:pStyle w:val="ListParagraph"/>
+        <w:numPr>
+          <w:ilvl w:val="1"/>
+          <w:numId w:val="2"/>
+        </w:numPr>
+      </w:pPr>
+      <w:r>
+        <w:t>Main Point:</w:t>
+      </w:r>
+    </w:p>
+    <w:p>
+      <w:pPr>
+        <w:pStyle w:val="ListParagraph"/>
+        <w:numPr>
+          <w:ilvl w:val="2"/>
+          <w:numId w:val="2"/>
+        </w:numPr>
+      </w:pPr>
+      <w:r>
+        <w:t xml:space="preserve">NCAA basketball tournament causes higher levels of drinking for college students. </w:t>
+      </w:r>
+    </w:p>
+    <w:p>
+      <w:pPr>
+        <w:pStyle w:val="ListParagraph"/>
+        <w:numPr>
+          <w:ilvl w:val="2"/>
+          <w:numId w:val="2"/>
+        </w:numPr>
+      </w:pPr>
+      <w:r>
+        <w:t>Increases in drunk driving</w:t>
+      </w:r>
+    </w:p>
+    <w:p>
+      <w:pPr>
+        <w:pStyle w:val="ListParagraph"/>
+        <w:numPr>
+          <w:ilvl w:val="2"/>
+          <w:numId w:val="2"/>
+        </w:numPr>
+      </w:pPr>
+      <w:r>
+        <w:t xml:space="preserve">Data Used: self-reported alcohol information. Harvard Public school CAS data. Bad </w:t>
+      </w:r>
+      <w:proofErr w:type="spellStart"/>
+      <w:r>
+        <w:t>bad</w:t>
+      </w:r>
+      <w:proofErr w:type="spellEnd"/>
+      <w:r>
+        <w:t xml:space="preserve"> </w:t>
+      </w:r>
+      <w:proofErr w:type="spellStart"/>
+      <w:r>
+        <w:t>bad</w:t>
+      </w:r>
+      <w:proofErr w:type="spellEnd"/>
     </w:p>
     <w:p>
       <w:pPr>

</xml_diff>